<commit_message>
Alteração na parte escritra
</commit_message>
<xml_diff>
--- a/APS 4°Semestre.docx
+++ b/APS 4°Semestre.docx
@@ -1,6 +1,6 @@
 
 <file path=word/document.xml><?xml version="1.0" encoding="utf-8"?>
-<w:document xmlns:wpc="http://schemas.microsoft.com/office/word/2010/wordprocessingCanvas" xmlns:cx="http://schemas.microsoft.com/office/drawing/2014/chartex" xmlns:cx1="http://schemas.microsoft.com/office/drawing/2015/9/8/chartex" xmlns:cx2="http://schemas.microsoft.com/office/drawing/2015/10/21/chartex" xmlns:cx3="http://schemas.microsoft.com/office/drawing/2016/5/9/chartex" xmlns:cx4="http://schemas.microsoft.com/office/drawing/2016/5/10/chartex" xmlns:cx5="http://schemas.microsoft.com/office/drawing/2016/5/11/chartex" xmlns:cx6="http://schemas.microsoft.com/office/drawing/2016/5/12/chartex" xmlns:cx7="http://schemas.microsoft.com/office/drawing/2016/5/13/chartex" xmlns:cx8="http://schemas.microsoft.com/office/drawing/2016/5/14/chartex" xmlns:mc="http://schemas.openxmlformats.org/markup-compatibility/2006" xmlns:aink="http://schemas.microsoft.com/office/drawing/2016/ink" xmlns:am3d="http://schemas.microsoft.com/office/drawing/2017/model3d" xmlns:o="urn:schemas-microsoft-com:office:office" xmlns:r="http://schemas.openxmlformats.org/officeDocument/2006/relationships" xmlns:m="http://schemas.openxmlformats.org/officeDocument/2006/math" xmlns:v="urn:schemas-microsoft-com:vml" xmlns:wp14="http://schemas.microsoft.com/office/word/2010/wordprocessingDrawing" xmlns:wp="http://schemas.openxmlformats.org/drawingml/2006/wordprocessingDrawing" xmlns:w10="urn:schemas-microsoft-com:office:word" xmlns:w="http://schemas.openxmlformats.org/wordprocessingml/2006/main" xmlns:w14="http://schemas.microsoft.com/office/word/2010/wordml" xmlns:w15="http://schemas.microsoft.com/office/word/2012/wordml" xmlns:w16cex="http://schemas.microsoft.com/office/word/2018/wordml/cex" xmlns:w16cid="http://schemas.microsoft.com/office/word/2016/wordml/cid" xmlns:w16="http://schemas.microsoft.com/office/word/2018/wordml" xmlns:w16sdtdh="http://schemas.microsoft.com/office/word/2020/wordml/sdtdatahash" xmlns:w16se="http://schemas.microsoft.com/office/word/2015/wordml/symex" xmlns:wpg="http://schemas.microsoft.com/office/word/2010/wordprocessingGroup" xmlns:wpi="http://schemas.microsoft.com/office/word/2010/wordprocessingInk" xmlns:wne="http://schemas.microsoft.com/office/word/2006/wordml" xmlns:wps="http://schemas.microsoft.com/office/word/2010/wordprocessingShape" mc:Ignorable="w14 w15 w16se w16cid w16 w16cex w16sdtdh wp14">
+<w:document xmlns:wpc="http://schemas.microsoft.com/office/word/2010/wordprocessingCanvas" xmlns:cx="http://schemas.microsoft.com/office/drawing/2014/chartex" xmlns:cx1="http://schemas.microsoft.com/office/drawing/2015/9/8/chartex" xmlns:cx2="http://schemas.microsoft.com/office/drawing/2015/10/21/chartex" xmlns:cx3="http://schemas.microsoft.com/office/drawing/2016/5/9/chartex" xmlns:cx4="http://schemas.microsoft.com/office/drawing/2016/5/10/chartex" xmlns:cx5="http://schemas.microsoft.com/office/drawing/2016/5/11/chartex" xmlns:cx6="http://schemas.microsoft.com/office/drawing/2016/5/12/chartex" xmlns:cx7="http://schemas.microsoft.com/office/drawing/2016/5/13/chartex" xmlns:cx8="http://schemas.microsoft.com/office/drawing/2016/5/14/chartex" xmlns:mc="http://schemas.openxmlformats.org/markup-compatibility/2006" xmlns:aink="http://schemas.microsoft.com/office/drawing/2016/ink" xmlns:am3d="http://schemas.microsoft.com/office/drawing/2017/model3d" xmlns:o="urn:schemas-microsoft-com:office:office" xmlns:oel="http://schemas.microsoft.com/office/2019/extlst" xmlns:r="http://schemas.openxmlformats.org/officeDocument/2006/relationships" xmlns:m="http://schemas.openxmlformats.org/officeDocument/2006/math" xmlns:v="urn:schemas-microsoft-com:vml" xmlns:wp14="http://schemas.microsoft.com/office/word/2010/wordprocessingDrawing" xmlns:wp="http://schemas.openxmlformats.org/drawingml/2006/wordprocessingDrawing" xmlns:w10="urn:schemas-microsoft-com:office:word" xmlns:w="http://schemas.openxmlformats.org/wordprocessingml/2006/main" xmlns:w14="http://schemas.microsoft.com/office/word/2010/wordml" xmlns:w15="http://schemas.microsoft.com/office/word/2012/wordml" xmlns:w16cex="http://schemas.microsoft.com/office/word/2018/wordml/cex" xmlns:w16cid="http://schemas.microsoft.com/office/word/2016/wordml/cid" xmlns:w16="http://schemas.microsoft.com/office/word/2018/wordml" xmlns:w16sdtdh="http://schemas.microsoft.com/office/word/2020/wordml/sdtdatahash" xmlns:w16se="http://schemas.microsoft.com/office/word/2015/wordml/symex" xmlns:wpg="http://schemas.microsoft.com/office/word/2010/wordprocessingGroup" xmlns:wpi="http://schemas.microsoft.com/office/word/2010/wordprocessingInk" xmlns:wne="http://schemas.microsoft.com/office/word/2006/wordml" xmlns:wps="http://schemas.microsoft.com/office/word/2010/wordprocessingShape" mc:Ignorable="w14 w15 w16se w16cid w16 w16cex w16sdtdh wp14">
   <w:body>
     <w:p>
       <w:pPr>
@@ -1673,24 +1673,28 @@
       <w:r>
         <w:t xml:space="preserve"> (arquivos enormes) que envolve inteligência artificial, dados de uma empresa </w:t>
       </w:r>
+      <w:r>
+        <w:t>gigante etc.</w:t>
+      </w:r>
+      <w:r>
+        <w:t xml:space="preserve"> E com isso, métodos de ordenação se torna uma das coisas mais importantes, </w:t>
+      </w:r>
+      <w:r>
+        <w:t>porque</w:t>
+      </w:r>
+      <w:r>
+        <w:t xml:space="preserve"> sem ele, a organização de </w:t>
+      </w:r>
+      <w:r>
+        <w:t xml:space="preserve">dados e busca </w:t>
+      </w:r>
       <w:proofErr w:type="gramStart"/>
       <w:r>
-        <w:t>gigante, etc.</w:t>
+        <w:t>do mesmo</w:t>
       </w:r>
       <w:proofErr w:type="gramEnd"/>
       <w:r>
-        <w:t xml:space="preserve"> E com isso, métodos de ordenação se torna uma das coisas mais importantes, </w:t>
-      </w:r>
-      <w:proofErr w:type="gramStart"/>
-      <w:r>
-        <w:t>porquê</w:t>
-      </w:r>
-      <w:proofErr w:type="gramEnd"/>
-      <w:r>
-        <w:t xml:space="preserve"> sem ele, a organização de </w:t>
-      </w:r>
-      <w:r>
-        <w:t>dados e busca do mesmo se torna extremamente difícil e trabalhoso.</w:t>
+        <w:t xml:space="preserve"> se torna extremamente difícil e trabalhoso.</w:t>
       </w:r>
     </w:p>
     <w:p>
@@ -1819,13 +1823,19 @@
         <w:tab/>
         <w:t xml:space="preserve">Junto há a </w:t>
       </w:r>
+      <w:r>
+        <w:t>análise</w:t>
+      </w:r>
+      <w:r>
+        <w:t xml:space="preserve"> teórica de cada método de sorteamento, falando de como funciona a </w:t>
+      </w:r>
       <w:proofErr w:type="gramStart"/>
       <w:r>
         <w:t>analise</w:t>
       </w:r>
       <w:proofErr w:type="gramEnd"/>
       <w:r>
-        <w:t xml:space="preserve"> teórica de cada método de sorteamento, falando de como funciona a analise lógica deles e como funciona matematicamente. No fim o usuário terá a conclusão de por que certos métodos são mais demorados e outros mais rápidos, tudo baseado na lógica de como cada um tem.</w:t>
+        <w:t xml:space="preserve"> lógica deles e como funciona matematicamente. No fim o usuário terá a conclusão de por que certos métodos são mais demorados e outros mais rápidos, tudo baseado na lógica de como cada um tem.</w:t>
       </w:r>
       <w:r>
         <w:br w:type="page"/>
@@ -4530,7 +4540,43 @@
           <w:sz w:val="20"/>
           <w:szCs w:val="18"/>
         </w:rPr>
-        <w:t>Fonte: Thiago Oliveira Santos, 2018.</w:t>
+        <w:t xml:space="preserve">Fonte: </w:t>
+      </w:r>
+      <w:r>
+        <w:rPr>
+          <w:iCs/>
+          <w:color w:val="auto"/>
+          <w:sz w:val="20"/>
+          <w:szCs w:val="18"/>
+        </w:rPr>
+        <w:t>Guilherme Augusto</w:t>
+      </w:r>
+      <w:r>
+        <w:rPr>
+          <w:iCs/>
+          <w:color w:val="auto"/>
+          <w:sz w:val="20"/>
+          <w:szCs w:val="18"/>
+        </w:rPr>
+        <w:t>, 20</w:t>
+      </w:r>
+      <w:r>
+        <w:rPr>
+          <w:iCs/>
+          <w:color w:val="auto"/>
+          <w:sz w:val="20"/>
+          <w:szCs w:val="18"/>
+        </w:rPr>
+        <w:t>21</w:t>
+      </w:r>
+      <w:r>
+        <w:rPr>
+          <w:iCs/>
+          <w:color w:val="auto"/>
+          <w:sz w:val="20"/>
+          <w:szCs w:val="18"/>
+        </w:rPr>
+        <w:t>.</w:t>
       </w:r>
     </w:p>
     <w:p>
@@ -4625,13 +4671,9 @@
       <w:r>
         <w:t xml:space="preserve">Nessa tabela, o roxo representa a variável do menor número, onde o primeiro número menor que a casa do vetor, ele armazena e compara as próximas casa do vetor com o </w:t>
       </w:r>
-      <w:proofErr w:type="spellStart"/>
-      <w:proofErr w:type="gramStart"/>
-      <w:r>
-        <w:t>numero</w:t>
-      </w:r>
-      <w:proofErr w:type="spellEnd"/>
-      <w:proofErr w:type="gramEnd"/>
+      <w:r>
+        <w:t>número</w:t>
+      </w:r>
       <w:r>
         <w:t xml:space="preserve"> armazenado nessa variável e caso ache, ele troca o menor número e depois troca com o laço de repetição externo, ordenando o número e indo para a próxima casa do vetor. O vermelho representa a comparação inicial e o azul escuro representa o vetor ordenado.</w:t>
       </w:r>
@@ -7244,7 +7286,43 @@
           <w:sz w:val="20"/>
           <w:szCs w:val="18"/>
         </w:rPr>
-        <w:t>Fonte: Thiago Oliveira Santos, 2018.</w:t>
+        <w:t xml:space="preserve">Fonte: </w:t>
+      </w:r>
+      <w:r>
+        <w:rPr>
+          <w:iCs/>
+          <w:color w:val="auto"/>
+          <w:sz w:val="20"/>
+          <w:szCs w:val="18"/>
+        </w:rPr>
+        <w:t>Guilherme Augusto</w:t>
+      </w:r>
+      <w:r>
+        <w:rPr>
+          <w:iCs/>
+          <w:color w:val="auto"/>
+          <w:sz w:val="20"/>
+          <w:szCs w:val="18"/>
+        </w:rPr>
+        <w:t>, 20</w:t>
+      </w:r>
+      <w:r>
+        <w:rPr>
+          <w:iCs/>
+          <w:color w:val="auto"/>
+          <w:sz w:val="20"/>
+          <w:szCs w:val="18"/>
+        </w:rPr>
+        <w:t>21</w:t>
+      </w:r>
+      <w:r>
+        <w:rPr>
+          <w:iCs/>
+          <w:color w:val="auto"/>
+          <w:sz w:val="20"/>
+          <w:szCs w:val="18"/>
+        </w:rPr>
+        <w:t>.</w:t>
       </w:r>
     </w:p>
     <w:p>
@@ -7323,13 +7401,19 @@
       <w:r>
         <w:t xml:space="preserve"> é que temos </w:t>
       </w:r>
+      <w:r>
+        <w:t>6 pessoas</w:t>
+      </w:r>
+      <w:r>
+        <w:t xml:space="preserve"> cada uma segurando uma plaquinha com algum número e estão </w:t>
+      </w:r>
       <w:proofErr w:type="gramStart"/>
       <w:r>
-        <w:t>6 pessoa</w:t>
+        <w:t>desordenado</w:t>
       </w:r>
       <w:proofErr w:type="gramEnd"/>
       <w:r>
-        <w:t xml:space="preserve"> cada uma segurando uma plaquinha com algum número e estão desordenado, o </w:t>
+        <w:t xml:space="preserve">, o </w:t>
       </w:r>
       <w:proofErr w:type="spellStart"/>
       <w:r>
@@ -7611,14 +7695,9 @@
       <w:r>
         <w:t xml:space="preserve">, repetindo esse processo até que </w:t>
       </w:r>
-      <w:proofErr w:type="gramStart"/>
-      <w:r>
-        <w:t>tod</w:t>
-      </w:r>
-      <w:r>
-        <w:t>os elementos</w:t>
-      </w:r>
-      <w:proofErr w:type="gramEnd"/>
+      <w:r>
+        <w:t>todos os elementos</w:t>
+      </w:r>
       <w:r>
         <w:t xml:space="preserve"> estejam ordenados.</w:t>
       </w:r>
@@ -7997,14 +8076,35 @@
           <w:sz w:val="20"/>
           <w:szCs w:val="20"/>
         </w:rPr>
-        <w:t>Fonte: Gustavo Moura – 2</w:t>
+        <w:t xml:space="preserve">Fonte: </w:t>
       </w:r>
       <w:r>
         <w:rPr>
           <w:sz w:val="20"/>
           <w:szCs w:val="20"/>
         </w:rPr>
-        <w:t>018</w:t>
+        <w:t>Guilherme Augusto</w:t>
+      </w:r>
+      <w:r>
+        <w:rPr>
+          <w:sz w:val="20"/>
+          <w:szCs w:val="20"/>
+        </w:rPr>
+        <w:t xml:space="preserve"> – 2</w:t>
+      </w:r>
+      <w:r>
+        <w:rPr>
+          <w:sz w:val="20"/>
+          <w:szCs w:val="20"/>
+        </w:rPr>
+        <w:t>0</w:t>
+      </w:r>
+      <w:r>
+        <w:rPr>
+          <w:sz w:val="20"/>
+          <w:szCs w:val="20"/>
+        </w:rPr>
+        <w:t>21.</w:t>
       </w:r>
     </w:p>
     <w:p>
@@ -8131,11 +8231,9 @@
       <w:r>
         <w:t xml:space="preserve">. Eles são totalmente a </w:t>
       </w:r>
-      <w:proofErr w:type="gramStart"/>
-      <w:r>
-        <w:t>peça chave</w:t>
-      </w:r>
-      <w:proofErr w:type="gramEnd"/>
+      <w:r>
+        <w:t>peça-chave</w:t>
+      </w:r>
       <w:r>
         <w:t xml:space="preserve"> do programa para a execução. Cada um desses métodos irá receber futuramente um dos vetores da </w:t>
       </w:r>
@@ -8300,19 +8398,15 @@
       <w:r>
         <w:t xml:space="preserve"> </w:t>
       </w:r>
-      <w:proofErr w:type="gramStart"/>
-      <w:r>
-        <w:t>chama-la</w:t>
-      </w:r>
-      <w:proofErr w:type="gramEnd"/>
+      <w:r>
+        <w:t>chamá-la</w:t>
+      </w:r>
       <w:r>
         <w:t xml:space="preserve"> de classe pai basicamente, já que é ela que está gerenciando os ponteiros e as funções do programa. Por final, temos as funções de ordenação e a função de busca binária, no qual é o foco principal do trabalho. Durante o desenvolvimento foi adicionado um código um pouco “diferente” como experimento. O nosso convidado ilustre é o código espaguete, utilizado na linha 210 e 285 da fonte do código. Ele foi utilizado para ter um aumento de desempenho. Pois graças a ele, não houve necessidade de </w:t>
       </w:r>
-      <w:proofErr w:type="gramStart"/>
-      <w:r>
-        <w:t>criar um novo</w:t>
-      </w:r>
-      <w:proofErr w:type="gramEnd"/>
+      <w:r>
+        <w:t>criar um</w:t>
+      </w:r>
       <w:r>
         <w:t xml:space="preserve"> método, ou repetir a mesma </w:t>
       </w:r>
@@ -8541,7 +8635,28 @@
           <w:sz w:val="20"/>
           <w:szCs w:val="20"/>
         </w:rPr>
-        <w:t>Fonte: Gustavo Moura – 2018</w:t>
+        <w:t xml:space="preserve">Fonte: </w:t>
+      </w:r>
+      <w:r>
+        <w:rPr>
+          <w:sz w:val="20"/>
+          <w:szCs w:val="20"/>
+        </w:rPr>
+        <w:t>Guilherme Augusto</w:t>
+      </w:r>
+      <w:r>
+        <w:rPr>
+          <w:sz w:val="20"/>
+          <w:szCs w:val="20"/>
+        </w:rPr>
+        <w:t xml:space="preserve"> – 20</w:t>
+      </w:r>
+      <w:r>
+        <w:rPr>
+          <w:sz w:val="20"/>
+          <w:szCs w:val="20"/>
+        </w:rPr>
+        <w:t>21.</w:t>
       </w:r>
     </w:p>
     <w:p>
@@ -8628,11 +8743,9 @@
       <w:r>
         <w:t xml:space="preserve"> em sua lógica, atuarão de maneiras diferentes de </w:t>
       </w:r>
-      <w:proofErr w:type="gramStart"/>
-      <w:r>
-        <w:t>analise</w:t>
-      </w:r>
-      <w:proofErr w:type="gramEnd"/>
+      <w:r>
+        <w:t>análise</w:t>
+      </w:r>
       <w:r>
         <w:t xml:space="preserve"> em suas posições sempre verificando baseado em sua maior parte baseado em dois ou três laços de repetições.</w:t>
       </w:r>
@@ -8826,7 +8939,28 @@
           <w:sz w:val="20"/>
           <w:szCs w:val="20"/>
         </w:rPr>
-        <w:t>Fonte: Gustavo Moura – 2018</w:t>
+        <w:t xml:space="preserve">Fonte: </w:t>
+      </w:r>
+      <w:r>
+        <w:rPr>
+          <w:sz w:val="20"/>
+          <w:szCs w:val="20"/>
+        </w:rPr>
+        <w:t>Guilherme Augusto</w:t>
+      </w:r>
+      <w:r>
+        <w:rPr>
+          <w:sz w:val="20"/>
+          <w:szCs w:val="20"/>
+        </w:rPr>
+        <w:t>– 20</w:t>
+      </w:r>
+      <w:r>
+        <w:rPr>
+          <w:sz w:val="20"/>
+          <w:szCs w:val="20"/>
+        </w:rPr>
+        <w:t>21.</w:t>
       </w:r>
     </w:p>
     <w:p>
@@ -8977,7 +9111,28 @@
           <w:sz w:val="20"/>
           <w:szCs w:val="20"/>
         </w:rPr>
-        <w:t>Fonte: Gustavo Moura - 2018</w:t>
+        <w:t xml:space="preserve">Fonte: </w:t>
+      </w:r>
+      <w:r>
+        <w:rPr>
+          <w:sz w:val="20"/>
+          <w:szCs w:val="20"/>
+        </w:rPr>
+        <w:t>Guilherme Augusto</w:t>
+      </w:r>
+      <w:r>
+        <w:rPr>
+          <w:sz w:val="20"/>
+          <w:szCs w:val="20"/>
+        </w:rPr>
+        <w:t>- 20</w:t>
+      </w:r>
+      <w:r>
+        <w:rPr>
+          <w:sz w:val="20"/>
+          <w:szCs w:val="20"/>
+        </w:rPr>
+        <w:t>21.</w:t>
       </w:r>
     </w:p>
     <w:p/>
@@ -9174,7 +9329,28 @@
           <w:szCs w:val="20"/>
         </w:rPr>
         <w:tab/>
-        <w:t>Fonte: Gustavo Moura – 2018</w:t>
+        <w:t xml:space="preserve">Fonte: </w:t>
+      </w:r>
+      <w:r>
+        <w:rPr>
+          <w:sz w:val="20"/>
+          <w:szCs w:val="20"/>
+        </w:rPr>
+        <w:t>Guilherme Augusto</w:t>
+      </w:r>
+      <w:r>
+        <w:rPr>
+          <w:sz w:val="20"/>
+          <w:szCs w:val="20"/>
+        </w:rPr>
+        <w:t>– 20</w:t>
+      </w:r>
+      <w:r>
+        <w:rPr>
+          <w:sz w:val="20"/>
+          <w:szCs w:val="20"/>
+        </w:rPr>
+        <w:t>21.</w:t>
       </w:r>
     </w:p>
     <w:p>
@@ -9380,26 +9556,47 @@
           <w:sz w:val="20"/>
           <w:szCs w:val="20"/>
         </w:rPr>
-        <w:t>Fonte: Gustavo Moura – 2018</w:t>
-      </w:r>
-    </w:p>
-    <w:p>
-      <w:pPr>
+        <w:t xml:space="preserve">Fonte: </w:t>
+      </w:r>
+      <w:r>
         <w:rPr>
           <w:sz w:val="20"/>
           <w:szCs w:val="20"/>
         </w:rPr>
-      </w:pPr>
-    </w:p>
-    <w:p>
-      <w:pPr>
+        <w:t>Guilherme Augusto</w:t>
+      </w:r>
+      <w:r>
         <w:rPr>
           <w:sz w:val="20"/>
           <w:szCs w:val="20"/>
         </w:rPr>
+        <w:t xml:space="preserve"> – 20</w:t>
+      </w:r>
+      <w:r>
+        <w:rPr>
+          <w:sz w:val="20"/>
+          <w:szCs w:val="20"/>
+        </w:rPr>
+        <w:t>21.</w:t>
+      </w:r>
+    </w:p>
+    <w:p>
+      <w:pPr>
+        <w:rPr>
+          <w:sz w:val="20"/>
+          <w:szCs w:val="20"/>
+        </w:rPr>
       </w:pPr>
     </w:p>
     <w:p>
+      <w:pPr>
+        <w:rPr>
+          <w:sz w:val="20"/>
+          <w:szCs w:val="20"/>
+        </w:rPr>
+      </w:pPr>
+    </w:p>
+    <w:p>
       <w:r>
         <w:t xml:space="preserve">Olhando todos os resultados deu para perceber de totalmente a performance de cada métodos. Onde o </w:t>
       </w:r>
@@ -9424,11 +9621,9 @@
       <w:r>
         <w:t xml:space="preserve"> por sempre fazer várias </w:t>
       </w:r>
-      <w:proofErr w:type="gramStart"/>
-      <w:r>
-        <w:t>analises</w:t>
-      </w:r>
-      <w:proofErr w:type="gramEnd"/>
+      <w:r>
+        <w:t>análises</w:t>
+      </w:r>
       <w:r>
         <w:t xml:space="preserve"> no vetor, faz com que isso degaste tanto do processador quanto da memória, fazendo assim o método ser totalmente lento. Por isso deve-se evitar o uso de várias interações de vetores em laços de repetição.</w:t>
       </w:r>
@@ -9555,7 +9750,42 @@
           <w:sz w:val="20"/>
           <w:szCs w:val="20"/>
         </w:rPr>
-        <w:t>Fonte: Gustavo Moura - 2018</w:t>
+        <w:t xml:space="preserve">Fonte: </w:t>
+      </w:r>
+      <w:r>
+        <w:rPr>
+          <w:sz w:val="20"/>
+          <w:szCs w:val="20"/>
+        </w:rPr>
+        <w:t>Guilherme Augusto</w:t>
+      </w:r>
+      <w:r>
+        <w:rPr>
+          <w:sz w:val="20"/>
+          <w:szCs w:val="20"/>
+        </w:rPr>
+        <w:t xml:space="preserve"> </w:t>
+      </w:r>
+      <w:r>
+        <w:rPr>
+          <w:sz w:val="20"/>
+          <w:szCs w:val="20"/>
+        </w:rPr>
+        <w:t>–</w:t>
+      </w:r>
+      <w:r>
+        <w:rPr>
+          <w:sz w:val="20"/>
+          <w:szCs w:val="20"/>
+        </w:rPr>
+        <w:t xml:space="preserve"> 20</w:t>
+      </w:r>
+      <w:r>
+        <w:rPr>
+          <w:sz w:val="20"/>
+          <w:szCs w:val="20"/>
+        </w:rPr>
+        <w:t>21.</w:t>
       </w:r>
     </w:p>
     <w:p>
@@ -9677,29 +9907,50 @@
           <w:sz w:val="20"/>
           <w:szCs w:val="20"/>
         </w:rPr>
-        <w:t xml:space="preserve">Autor: Gustavo Moura </w:t>
+        <w:t xml:space="preserve">Autor: </w:t>
       </w:r>
       <w:r>
         <w:rPr>
           <w:sz w:val="20"/>
           <w:szCs w:val="20"/>
         </w:rPr>
-        <w:t>–</w:t>
+        <w:t>Guilherme Augusto</w:t>
       </w:r>
       <w:r>
         <w:rPr>
           <w:sz w:val="20"/>
           <w:szCs w:val="20"/>
         </w:rPr>
-        <w:t xml:space="preserve"> 2018</w:t>
-      </w:r>
-    </w:p>
-    <w:p>
+        <w:t xml:space="preserve"> </w:t>
+      </w:r>
       <w:r>
         <w:rPr>
           <w:sz w:val="20"/>
           <w:szCs w:val="20"/>
         </w:rPr>
+        <w:t>–</w:t>
+      </w:r>
+      <w:r>
+        <w:rPr>
+          <w:sz w:val="20"/>
+          <w:szCs w:val="20"/>
+        </w:rPr>
+        <w:t xml:space="preserve"> 20</w:t>
+      </w:r>
+      <w:r>
+        <w:rPr>
+          <w:sz w:val="20"/>
+          <w:szCs w:val="20"/>
+        </w:rPr>
+        <w:t>21.</w:t>
+      </w:r>
+    </w:p>
+    <w:p>
+      <w:r>
+        <w:rPr>
+          <w:sz w:val="20"/>
+          <w:szCs w:val="20"/>
+        </w:rPr>
         <w:tab/>
       </w:r>
       <w:r>
@@ -9737,11 +9988,9 @@
       <w:r>
         <w:t xml:space="preserve"> ainda tem bastante uso de memória e processamento para fazer os sorteamentos e alinhar todo o vetor. Mostrando que aqueles que tiveram um laço superior e um inferior, onde dentro do inferior há uma análise baseada no índice do laço superior há uma perda de performance pois aí que ocorre a constante </w:t>
       </w:r>
-      <w:proofErr w:type="gramStart"/>
-      <w:r>
-        <w:t>analise</w:t>
-      </w:r>
-      <w:proofErr w:type="gramEnd"/>
+      <w:r>
+        <w:t>análise</w:t>
+      </w:r>
       <w:r>
         <w:t xml:space="preserve"> de posições e trocas do vetor;</w:t>
       </w:r>
@@ -9761,11 +10010,9 @@
         <w:lastRenderedPageBreak/>
         <w:t xml:space="preserve">Também foi possível analisar que laços de repetição causam a maior parte dos problemas de performance do programa. Já que eles funcionam de uma maneira que analisa posição por posição, e que laços com laços internos (laços inferiores) causam mais analise ainda </w:t>
       </w:r>
-      <w:proofErr w:type="gramStart"/>
-      <w:r>
-        <w:t>e também</w:t>
-      </w:r>
-      <w:proofErr w:type="gramEnd"/>
+      <w:r>
+        <w:t>e é</w:t>
+      </w:r>
       <w:r>
         <w:t xml:space="preserve"> baseado no percorrer do laço superior, isso causa lentidão do programa e deve ser evitado esse tipo de processo.</w:t>
       </w:r>
@@ -13246,7 +13493,7 @@
 </file>
 
 <file path=word/endnotes.xml><?xml version="1.0" encoding="utf-8"?>
-<w:endnotes xmlns:wpc="http://schemas.microsoft.com/office/word/2010/wordprocessingCanvas" xmlns:cx="http://schemas.microsoft.com/office/drawing/2014/chartex" xmlns:cx1="http://schemas.microsoft.com/office/drawing/2015/9/8/chartex" xmlns:cx2="http://schemas.microsoft.com/office/drawing/2015/10/21/chartex" xmlns:cx3="http://schemas.microsoft.com/office/drawing/2016/5/9/chartex" xmlns:cx4="http://schemas.microsoft.com/office/drawing/2016/5/10/chartex" xmlns:cx5="http://schemas.microsoft.com/office/drawing/2016/5/11/chartex" xmlns:cx6="http://schemas.microsoft.com/office/drawing/2016/5/12/chartex" xmlns:cx7="http://schemas.microsoft.com/office/drawing/2016/5/13/chartex" xmlns:cx8="http://schemas.microsoft.com/office/drawing/2016/5/14/chartex" xmlns:mc="http://schemas.openxmlformats.org/markup-compatibility/2006" xmlns:aink="http://schemas.microsoft.com/office/drawing/2016/ink" xmlns:am3d="http://schemas.microsoft.com/office/drawing/2017/model3d" xmlns:o="urn:schemas-microsoft-com:office:office" xmlns:r="http://schemas.openxmlformats.org/officeDocument/2006/relationships" xmlns:m="http://schemas.openxmlformats.org/officeDocument/2006/math" xmlns:v="urn:schemas-microsoft-com:vml" xmlns:wp14="http://schemas.microsoft.com/office/word/2010/wordprocessingDrawing" xmlns:wp="http://schemas.openxmlformats.org/drawingml/2006/wordprocessingDrawing" xmlns:w10="urn:schemas-microsoft-com:office:word" xmlns:w="http://schemas.openxmlformats.org/wordprocessingml/2006/main" xmlns:w14="http://schemas.microsoft.com/office/word/2010/wordml" xmlns:w15="http://schemas.microsoft.com/office/word/2012/wordml" xmlns:w16cex="http://schemas.microsoft.com/office/word/2018/wordml/cex" xmlns:w16cid="http://schemas.microsoft.com/office/word/2016/wordml/cid" xmlns:w16="http://schemas.microsoft.com/office/word/2018/wordml" xmlns:w16sdtdh="http://schemas.microsoft.com/office/word/2020/wordml/sdtdatahash" xmlns:w16se="http://schemas.microsoft.com/office/word/2015/wordml/symex" xmlns:wpg="http://schemas.microsoft.com/office/word/2010/wordprocessingGroup" xmlns:wpi="http://schemas.microsoft.com/office/word/2010/wordprocessingInk" xmlns:wne="http://schemas.microsoft.com/office/word/2006/wordml" xmlns:wps="http://schemas.microsoft.com/office/word/2010/wordprocessingShape" mc:Ignorable="w14 w15 w16se w16cid w16 w16cex w16sdtdh wp14">
+<w:endnotes xmlns:wpc="http://schemas.microsoft.com/office/word/2010/wordprocessingCanvas" xmlns:cx="http://schemas.microsoft.com/office/drawing/2014/chartex" xmlns:cx1="http://schemas.microsoft.com/office/drawing/2015/9/8/chartex" xmlns:cx2="http://schemas.microsoft.com/office/drawing/2015/10/21/chartex" xmlns:cx3="http://schemas.microsoft.com/office/drawing/2016/5/9/chartex" xmlns:cx4="http://schemas.microsoft.com/office/drawing/2016/5/10/chartex" xmlns:cx5="http://schemas.microsoft.com/office/drawing/2016/5/11/chartex" xmlns:cx6="http://schemas.microsoft.com/office/drawing/2016/5/12/chartex" xmlns:cx7="http://schemas.microsoft.com/office/drawing/2016/5/13/chartex" xmlns:cx8="http://schemas.microsoft.com/office/drawing/2016/5/14/chartex" xmlns:mc="http://schemas.openxmlformats.org/markup-compatibility/2006" xmlns:aink="http://schemas.microsoft.com/office/drawing/2016/ink" xmlns:am3d="http://schemas.microsoft.com/office/drawing/2017/model3d" xmlns:o="urn:schemas-microsoft-com:office:office" xmlns:oel="http://schemas.microsoft.com/office/2019/extlst" xmlns:r="http://schemas.openxmlformats.org/officeDocument/2006/relationships" xmlns:m="http://schemas.openxmlformats.org/officeDocument/2006/math" xmlns:v="urn:schemas-microsoft-com:vml" xmlns:wp14="http://schemas.microsoft.com/office/word/2010/wordprocessingDrawing" xmlns:wp="http://schemas.openxmlformats.org/drawingml/2006/wordprocessingDrawing" xmlns:w10="urn:schemas-microsoft-com:office:word" xmlns:w="http://schemas.openxmlformats.org/wordprocessingml/2006/main" xmlns:w14="http://schemas.microsoft.com/office/word/2010/wordml" xmlns:w15="http://schemas.microsoft.com/office/word/2012/wordml" xmlns:w16cex="http://schemas.microsoft.com/office/word/2018/wordml/cex" xmlns:w16cid="http://schemas.microsoft.com/office/word/2016/wordml/cid" xmlns:w16="http://schemas.microsoft.com/office/word/2018/wordml" xmlns:w16sdtdh="http://schemas.microsoft.com/office/word/2020/wordml/sdtdatahash" xmlns:w16se="http://schemas.microsoft.com/office/word/2015/wordml/symex" xmlns:wpg="http://schemas.microsoft.com/office/word/2010/wordprocessingGroup" xmlns:wpi="http://schemas.microsoft.com/office/word/2010/wordprocessingInk" xmlns:wne="http://schemas.microsoft.com/office/word/2006/wordml" xmlns:wps="http://schemas.microsoft.com/office/word/2010/wordprocessingShape" mc:Ignorable="w14 w15 w16se w16cid w16 w16cex w16sdtdh wp14">
   <w:endnote w:type="separator" w:id="-1">
     <w:p>
       <w:pPr>
@@ -13271,7 +13518,7 @@
 </file>
 
 <file path=word/footnotes.xml><?xml version="1.0" encoding="utf-8"?>
-<w:footnotes xmlns:wpc="http://schemas.microsoft.com/office/word/2010/wordprocessingCanvas" xmlns:cx="http://schemas.microsoft.com/office/drawing/2014/chartex" xmlns:cx1="http://schemas.microsoft.com/office/drawing/2015/9/8/chartex" xmlns:cx2="http://schemas.microsoft.com/office/drawing/2015/10/21/chartex" xmlns:cx3="http://schemas.microsoft.com/office/drawing/2016/5/9/chartex" xmlns:cx4="http://schemas.microsoft.com/office/drawing/2016/5/10/chartex" xmlns:cx5="http://schemas.microsoft.com/office/drawing/2016/5/11/chartex" xmlns:cx6="http://schemas.microsoft.com/office/drawing/2016/5/12/chartex" xmlns:cx7="http://schemas.microsoft.com/office/drawing/2016/5/13/chartex" xmlns:cx8="http://schemas.microsoft.com/office/drawing/2016/5/14/chartex" xmlns:mc="http://schemas.openxmlformats.org/markup-compatibility/2006" xmlns:aink="http://schemas.microsoft.com/office/drawing/2016/ink" xmlns:am3d="http://schemas.microsoft.com/office/drawing/2017/model3d" xmlns:o="urn:schemas-microsoft-com:office:office" xmlns:r="http://schemas.openxmlformats.org/officeDocument/2006/relationships" xmlns:m="http://schemas.openxmlformats.org/officeDocument/2006/math" xmlns:v="urn:schemas-microsoft-com:vml" xmlns:wp14="http://schemas.microsoft.com/office/word/2010/wordprocessingDrawing" xmlns:wp="http://schemas.openxmlformats.org/drawingml/2006/wordprocessingDrawing" xmlns:w10="urn:schemas-microsoft-com:office:word" xmlns:w="http://schemas.openxmlformats.org/wordprocessingml/2006/main" xmlns:w14="http://schemas.microsoft.com/office/word/2010/wordml" xmlns:w15="http://schemas.microsoft.com/office/word/2012/wordml" xmlns:w16cex="http://schemas.microsoft.com/office/word/2018/wordml/cex" xmlns:w16cid="http://schemas.microsoft.com/office/word/2016/wordml/cid" xmlns:w16="http://schemas.microsoft.com/office/word/2018/wordml" xmlns:w16sdtdh="http://schemas.microsoft.com/office/word/2020/wordml/sdtdatahash" xmlns:w16se="http://schemas.microsoft.com/office/word/2015/wordml/symex" xmlns:wpg="http://schemas.microsoft.com/office/word/2010/wordprocessingGroup" xmlns:wpi="http://schemas.microsoft.com/office/word/2010/wordprocessingInk" xmlns:wne="http://schemas.microsoft.com/office/word/2006/wordml" xmlns:wps="http://schemas.microsoft.com/office/word/2010/wordprocessingShape" mc:Ignorable="w14 w15 w16se w16cid w16 w16cex w16sdtdh wp14">
+<w:footnotes xmlns:wpc="http://schemas.microsoft.com/office/word/2010/wordprocessingCanvas" xmlns:cx="http://schemas.microsoft.com/office/drawing/2014/chartex" xmlns:cx1="http://schemas.microsoft.com/office/drawing/2015/9/8/chartex" xmlns:cx2="http://schemas.microsoft.com/office/drawing/2015/10/21/chartex" xmlns:cx3="http://schemas.microsoft.com/office/drawing/2016/5/9/chartex" xmlns:cx4="http://schemas.microsoft.com/office/drawing/2016/5/10/chartex" xmlns:cx5="http://schemas.microsoft.com/office/drawing/2016/5/11/chartex" xmlns:cx6="http://schemas.microsoft.com/office/drawing/2016/5/12/chartex" xmlns:cx7="http://schemas.microsoft.com/office/drawing/2016/5/13/chartex" xmlns:cx8="http://schemas.microsoft.com/office/drawing/2016/5/14/chartex" xmlns:mc="http://schemas.openxmlformats.org/markup-compatibility/2006" xmlns:aink="http://schemas.microsoft.com/office/drawing/2016/ink" xmlns:am3d="http://schemas.microsoft.com/office/drawing/2017/model3d" xmlns:o="urn:schemas-microsoft-com:office:office" xmlns:oel="http://schemas.microsoft.com/office/2019/extlst" xmlns:r="http://schemas.openxmlformats.org/officeDocument/2006/relationships" xmlns:m="http://schemas.openxmlformats.org/officeDocument/2006/math" xmlns:v="urn:schemas-microsoft-com:vml" xmlns:wp14="http://schemas.microsoft.com/office/word/2010/wordprocessingDrawing" xmlns:wp="http://schemas.openxmlformats.org/drawingml/2006/wordprocessingDrawing" xmlns:w10="urn:schemas-microsoft-com:office:word" xmlns:w="http://schemas.openxmlformats.org/wordprocessingml/2006/main" xmlns:w14="http://schemas.microsoft.com/office/word/2010/wordml" xmlns:w15="http://schemas.microsoft.com/office/word/2012/wordml" xmlns:w16cex="http://schemas.microsoft.com/office/word/2018/wordml/cex" xmlns:w16cid="http://schemas.microsoft.com/office/word/2016/wordml/cid" xmlns:w16="http://schemas.microsoft.com/office/word/2018/wordml" xmlns:w16sdtdh="http://schemas.microsoft.com/office/word/2020/wordml/sdtdatahash" xmlns:w16se="http://schemas.microsoft.com/office/word/2015/wordml/symex" xmlns:wpg="http://schemas.microsoft.com/office/word/2010/wordprocessingGroup" xmlns:wpi="http://schemas.microsoft.com/office/word/2010/wordprocessingInk" xmlns:wne="http://schemas.microsoft.com/office/word/2006/wordml" xmlns:wps="http://schemas.microsoft.com/office/word/2010/wordprocessingShape" mc:Ignorable="w14 w15 w16se w16cid w16 w16cex w16sdtdh wp14">
   <w:footnote w:type="separator" w:id="-1">
     <w:p>
       <w:pPr>
@@ -13296,7 +13543,7 @@
 </file>
 
 <file path=word/header1.xml><?xml version="1.0" encoding="utf-8"?>
-<w:hdr xmlns:wpc="http://schemas.microsoft.com/office/word/2010/wordprocessingCanvas" xmlns:cx="http://schemas.microsoft.com/office/drawing/2014/chartex" xmlns:cx1="http://schemas.microsoft.com/office/drawing/2015/9/8/chartex" xmlns:cx2="http://schemas.microsoft.com/office/drawing/2015/10/21/chartex" xmlns:cx3="http://schemas.microsoft.com/office/drawing/2016/5/9/chartex" xmlns:cx4="http://schemas.microsoft.com/office/drawing/2016/5/10/chartex" xmlns:cx5="http://schemas.microsoft.com/office/drawing/2016/5/11/chartex" xmlns:cx6="http://schemas.microsoft.com/office/drawing/2016/5/12/chartex" xmlns:cx7="http://schemas.microsoft.com/office/drawing/2016/5/13/chartex" xmlns:cx8="http://schemas.microsoft.com/office/drawing/2016/5/14/chartex" xmlns:mc="http://schemas.openxmlformats.org/markup-compatibility/2006" xmlns:aink="http://schemas.microsoft.com/office/drawing/2016/ink" xmlns:am3d="http://schemas.microsoft.com/office/drawing/2017/model3d" xmlns:o="urn:schemas-microsoft-com:office:office" xmlns:r="http://schemas.openxmlformats.org/officeDocument/2006/relationships" xmlns:m="http://schemas.openxmlformats.org/officeDocument/2006/math" xmlns:v="urn:schemas-microsoft-com:vml" xmlns:wp14="http://schemas.microsoft.com/office/word/2010/wordprocessingDrawing" xmlns:wp="http://schemas.openxmlformats.org/drawingml/2006/wordprocessingDrawing" xmlns:w10="urn:schemas-microsoft-com:office:word" xmlns:w="http://schemas.openxmlformats.org/wordprocessingml/2006/main" xmlns:w14="http://schemas.microsoft.com/office/word/2010/wordml" xmlns:w15="http://schemas.microsoft.com/office/word/2012/wordml" xmlns:w16cex="http://schemas.microsoft.com/office/word/2018/wordml/cex" xmlns:w16cid="http://schemas.microsoft.com/office/word/2016/wordml/cid" xmlns:w16="http://schemas.microsoft.com/office/word/2018/wordml" xmlns:w16sdtdh="http://schemas.microsoft.com/office/word/2020/wordml/sdtdatahash" xmlns:w16se="http://schemas.microsoft.com/office/word/2015/wordml/symex" xmlns:wpg="http://schemas.microsoft.com/office/word/2010/wordprocessingGroup" xmlns:wpi="http://schemas.microsoft.com/office/word/2010/wordprocessingInk" xmlns:wne="http://schemas.microsoft.com/office/word/2006/wordml" xmlns:wps="http://schemas.microsoft.com/office/word/2010/wordprocessingShape" mc:Ignorable="w14 w15 w16se w16cid w16 w16cex w16sdtdh wp14">
+<w:hdr xmlns:wpc="http://schemas.microsoft.com/office/word/2010/wordprocessingCanvas" xmlns:cx="http://schemas.microsoft.com/office/drawing/2014/chartex" xmlns:cx1="http://schemas.microsoft.com/office/drawing/2015/9/8/chartex" xmlns:cx2="http://schemas.microsoft.com/office/drawing/2015/10/21/chartex" xmlns:cx3="http://schemas.microsoft.com/office/drawing/2016/5/9/chartex" xmlns:cx4="http://schemas.microsoft.com/office/drawing/2016/5/10/chartex" xmlns:cx5="http://schemas.microsoft.com/office/drawing/2016/5/11/chartex" xmlns:cx6="http://schemas.microsoft.com/office/drawing/2016/5/12/chartex" xmlns:cx7="http://schemas.microsoft.com/office/drawing/2016/5/13/chartex" xmlns:cx8="http://schemas.microsoft.com/office/drawing/2016/5/14/chartex" xmlns:mc="http://schemas.openxmlformats.org/markup-compatibility/2006" xmlns:aink="http://schemas.microsoft.com/office/drawing/2016/ink" xmlns:am3d="http://schemas.microsoft.com/office/drawing/2017/model3d" xmlns:o="urn:schemas-microsoft-com:office:office" xmlns:oel="http://schemas.microsoft.com/office/2019/extlst" xmlns:r="http://schemas.openxmlformats.org/officeDocument/2006/relationships" xmlns:m="http://schemas.openxmlformats.org/officeDocument/2006/math" xmlns:v="urn:schemas-microsoft-com:vml" xmlns:wp14="http://schemas.microsoft.com/office/word/2010/wordprocessingDrawing" xmlns:wp="http://schemas.openxmlformats.org/drawingml/2006/wordprocessingDrawing" xmlns:w10="urn:schemas-microsoft-com:office:word" xmlns:w="http://schemas.openxmlformats.org/wordprocessingml/2006/main" xmlns:w14="http://schemas.microsoft.com/office/word/2010/wordml" xmlns:w15="http://schemas.microsoft.com/office/word/2012/wordml" xmlns:w16cex="http://schemas.microsoft.com/office/word/2018/wordml/cex" xmlns:w16cid="http://schemas.microsoft.com/office/word/2016/wordml/cid" xmlns:w16="http://schemas.microsoft.com/office/word/2018/wordml" xmlns:w16sdtdh="http://schemas.microsoft.com/office/word/2020/wordml/sdtdatahash" xmlns:w16se="http://schemas.microsoft.com/office/word/2015/wordml/symex" xmlns:wpg="http://schemas.microsoft.com/office/word/2010/wordprocessingGroup" xmlns:wpi="http://schemas.microsoft.com/office/word/2010/wordprocessingInk" xmlns:wne="http://schemas.microsoft.com/office/word/2006/wordml" xmlns:wps="http://schemas.microsoft.com/office/word/2010/wordprocessingShape" mc:Ignorable="w14 w15 w16se w16cid w16 w16cex w16sdtdh wp14">
   <w:sdt>
     <w:sdtPr>
       <w:id w:val="-1842306453"/>
@@ -13339,7 +13586,7 @@
 </file>
 
 <file path=word/numbering.xml><?xml version="1.0" encoding="utf-8"?>
-<w:numbering xmlns:wpc="http://schemas.microsoft.com/office/word/2010/wordprocessingCanvas" xmlns:cx="http://schemas.microsoft.com/office/drawing/2014/chartex" xmlns:cx1="http://schemas.microsoft.com/office/drawing/2015/9/8/chartex" xmlns:cx2="http://schemas.microsoft.com/office/drawing/2015/10/21/chartex" xmlns:cx3="http://schemas.microsoft.com/office/drawing/2016/5/9/chartex" xmlns:cx4="http://schemas.microsoft.com/office/drawing/2016/5/10/chartex" xmlns:cx5="http://schemas.microsoft.com/office/drawing/2016/5/11/chartex" xmlns:cx6="http://schemas.microsoft.com/office/drawing/2016/5/12/chartex" xmlns:cx7="http://schemas.microsoft.com/office/drawing/2016/5/13/chartex" xmlns:cx8="http://schemas.microsoft.com/office/drawing/2016/5/14/chartex" xmlns:mc="http://schemas.openxmlformats.org/markup-compatibility/2006" xmlns:aink="http://schemas.microsoft.com/office/drawing/2016/ink" xmlns:am3d="http://schemas.microsoft.com/office/drawing/2017/model3d" xmlns:o="urn:schemas-microsoft-com:office:office" xmlns:r="http://schemas.openxmlformats.org/officeDocument/2006/relationships" xmlns:m="http://schemas.openxmlformats.org/officeDocument/2006/math" xmlns:v="urn:schemas-microsoft-com:vml" xmlns:wp14="http://schemas.microsoft.com/office/word/2010/wordprocessingDrawing" xmlns:wp="http://schemas.openxmlformats.org/drawingml/2006/wordprocessingDrawing" xmlns:w10="urn:schemas-microsoft-com:office:word" xmlns:w="http://schemas.openxmlformats.org/wordprocessingml/2006/main" xmlns:w14="http://schemas.microsoft.com/office/word/2010/wordml" xmlns:w15="http://schemas.microsoft.com/office/word/2012/wordml" xmlns:w16cex="http://schemas.microsoft.com/office/word/2018/wordml/cex" xmlns:w16cid="http://schemas.microsoft.com/office/word/2016/wordml/cid" xmlns:w16="http://schemas.microsoft.com/office/word/2018/wordml" xmlns:w16sdtdh="http://schemas.microsoft.com/office/word/2020/wordml/sdtdatahash" xmlns:w16se="http://schemas.microsoft.com/office/word/2015/wordml/symex" xmlns:wpg="http://schemas.microsoft.com/office/word/2010/wordprocessingGroup" xmlns:wpi="http://schemas.microsoft.com/office/word/2010/wordprocessingInk" xmlns:wne="http://schemas.microsoft.com/office/word/2006/wordml" xmlns:wps="http://schemas.microsoft.com/office/word/2010/wordprocessingShape" mc:Ignorable="w14 w15 w16se w16cid w16 w16cex w16sdtdh wp14">
+<w:numbering xmlns:wpc="http://schemas.microsoft.com/office/word/2010/wordprocessingCanvas" xmlns:cx="http://schemas.microsoft.com/office/drawing/2014/chartex" xmlns:cx1="http://schemas.microsoft.com/office/drawing/2015/9/8/chartex" xmlns:cx2="http://schemas.microsoft.com/office/drawing/2015/10/21/chartex" xmlns:cx3="http://schemas.microsoft.com/office/drawing/2016/5/9/chartex" xmlns:cx4="http://schemas.microsoft.com/office/drawing/2016/5/10/chartex" xmlns:cx5="http://schemas.microsoft.com/office/drawing/2016/5/11/chartex" xmlns:cx6="http://schemas.microsoft.com/office/drawing/2016/5/12/chartex" xmlns:cx7="http://schemas.microsoft.com/office/drawing/2016/5/13/chartex" xmlns:cx8="http://schemas.microsoft.com/office/drawing/2016/5/14/chartex" xmlns:mc="http://schemas.openxmlformats.org/markup-compatibility/2006" xmlns:aink="http://schemas.microsoft.com/office/drawing/2016/ink" xmlns:am3d="http://schemas.microsoft.com/office/drawing/2017/model3d" xmlns:o="urn:schemas-microsoft-com:office:office" xmlns:oel="http://schemas.microsoft.com/office/2019/extlst" xmlns:r="http://schemas.openxmlformats.org/officeDocument/2006/relationships" xmlns:m="http://schemas.openxmlformats.org/officeDocument/2006/math" xmlns:v="urn:schemas-microsoft-com:vml" xmlns:wp14="http://schemas.microsoft.com/office/word/2010/wordprocessingDrawing" xmlns:wp="http://schemas.openxmlformats.org/drawingml/2006/wordprocessingDrawing" xmlns:w10="urn:schemas-microsoft-com:office:word" xmlns:w="http://schemas.openxmlformats.org/wordprocessingml/2006/main" xmlns:w14="http://schemas.microsoft.com/office/word/2010/wordml" xmlns:w15="http://schemas.microsoft.com/office/word/2012/wordml" xmlns:w16cex="http://schemas.microsoft.com/office/word/2018/wordml/cex" xmlns:w16cid="http://schemas.microsoft.com/office/word/2016/wordml/cid" xmlns:w16="http://schemas.microsoft.com/office/word/2018/wordml" xmlns:w16sdtdh="http://schemas.microsoft.com/office/word/2020/wordml/sdtdatahash" xmlns:w16se="http://schemas.microsoft.com/office/word/2015/wordml/symex" xmlns:wpg="http://schemas.microsoft.com/office/word/2010/wordprocessingGroup" xmlns:wpi="http://schemas.microsoft.com/office/word/2010/wordprocessingInk" xmlns:wne="http://schemas.microsoft.com/office/word/2006/wordml" xmlns:wps="http://schemas.microsoft.com/office/word/2010/wordprocessingShape" mc:Ignorable="w14 w15 w16se w16cid w16 w16cex w16sdtdh wp14">
   <w:abstractNum w:abstractNumId="0" w15:restartNumberingAfterBreak="0">
     <w:nsid w:val="05577AFE"/>
     <w:multiLevelType w:val="hybridMultilevel"/>
@@ -13607,13 +13854,13 @@
       </w:pPr>
     </w:lvl>
   </w:abstractNum>
-  <w:num w:numId="1">
+  <w:num w:numId="1" w16cid:durableId="643512732">
     <w:abstractNumId w:val="2"/>
   </w:num>
-  <w:num w:numId="2">
+  <w:num w:numId="2" w16cid:durableId="191846562">
     <w:abstractNumId w:val="0"/>
   </w:num>
-  <w:num w:numId="3">
+  <w:num w:numId="3" w16cid:durableId="1506939142">
     <w:abstractNumId w:val="1"/>
   </w:num>
 </w:numbering>

</xml_diff>